<commit_message>
Playing with gitkraken again
</commit_message>
<xml_diff>
--- a/Trying some gitkraken shit.docx
+++ b/Trying some gitkraken shit.docx
@@ -13,6 +13,11 @@
       <w:proofErr w:type="spellEnd"/>
       <w:r>
         <w:t xml:space="preserve"> shit</w:t>
+      </w:r>
+    </w:p>
+    <w:p>
+      <w:r>
+        <w:t>Changing it to see if I can still do it…</w:t>
       </w:r>
       <w:bookmarkStart w:id="0" w:name="_GoBack"/>
       <w:bookmarkEnd w:id="0"/>

</xml_diff>